<commit_message>
post week 4 questions
</commit_message>
<xml_diff>
--- a/questions/EDLD 650 Class 4 Questions.docx
+++ b/questions/EDLD 650 Class 4 Questions.docx
@@ -1,6 +1,6 @@
 
 <file path=word/document.xml><?xml version="1.0" encoding="utf-8"?>
-<w:document xmlns:wpc="http://schemas.microsoft.com/office/word/2010/wordprocessingCanvas" xmlns:cx="http://schemas.microsoft.com/office/drawing/2014/chartex" xmlns:cx1="http://schemas.microsoft.com/office/drawing/2015/9/8/chartex" xmlns:mc="http://schemas.openxmlformats.org/markup-compatibility/2006" xmlns:o="urn:schemas-microsoft-com:office:office" xmlns:r="http://schemas.openxmlformats.org/officeDocument/2006/relationships" xmlns:m="http://schemas.openxmlformats.org/officeDocument/2006/math" xmlns:v="urn:schemas-microsoft-com:vml" xmlns:wp14="http://schemas.microsoft.com/office/word/2010/wordprocessingDrawing" xmlns:wp="http://schemas.openxmlformats.org/drawingml/2006/wordprocessingDrawing" xmlns:w10="urn:schemas-microsoft-com:office:word" xmlns:w="http://schemas.openxmlformats.org/wordprocessingml/2006/main" xmlns:w14="http://schemas.microsoft.com/office/word/2010/wordml" xmlns:w15="http://schemas.microsoft.com/office/word/2012/wordml" xmlns:w16se="http://schemas.microsoft.com/office/word/2015/wordml/symex" xmlns:wpg="http://schemas.microsoft.com/office/word/2010/wordprocessingGroup" xmlns:wpi="http://schemas.microsoft.com/office/word/2010/wordprocessingInk" xmlns:wne="http://schemas.microsoft.com/office/word/2006/wordml" xmlns:wps="http://schemas.microsoft.com/office/word/2010/wordprocessingShape" mc:Ignorable="w14 w15 w16se wp14">
+<w:document xmlns:wpc="http://schemas.microsoft.com/office/word/2010/wordprocessingCanvas" xmlns:cx="http://schemas.microsoft.com/office/drawing/2014/chartex" xmlns:cx1="http://schemas.microsoft.com/office/drawing/2015/9/8/chartex" xmlns:cx2="http://schemas.microsoft.com/office/drawing/2015/10/21/chartex" xmlns:cx3="http://schemas.microsoft.com/office/drawing/2016/5/9/chartex" xmlns:cx4="http://schemas.microsoft.com/office/drawing/2016/5/10/chartex" xmlns:cx5="http://schemas.microsoft.com/office/drawing/2016/5/11/chartex" xmlns:cx6="http://schemas.microsoft.com/office/drawing/2016/5/12/chartex" xmlns:cx7="http://schemas.microsoft.com/office/drawing/2016/5/13/chartex" xmlns:cx8="http://schemas.microsoft.com/office/drawing/2016/5/14/chartex" xmlns:mc="http://schemas.openxmlformats.org/markup-compatibility/2006" xmlns:aink="http://schemas.microsoft.com/office/drawing/2016/ink" xmlns:am3d="http://schemas.microsoft.com/office/drawing/2017/model3d" xmlns:o="urn:schemas-microsoft-com:office:office" xmlns:oel="http://schemas.microsoft.com/office/2019/extlst" xmlns:r="http://schemas.openxmlformats.org/officeDocument/2006/relationships" xmlns:m="http://schemas.openxmlformats.org/officeDocument/2006/math" xmlns:v="urn:schemas-microsoft-com:vml" xmlns:wp14="http://schemas.microsoft.com/office/word/2010/wordprocessingDrawing" xmlns:wp="http://schemas.openxmlformats.org/drawingml/2006/wordprocessingDrawing" xmlns:w10="urn:schemas-microsoft-com:office:word" xmlns:w="http://schemas.openxmlformats.org/wordprocessingml/2006/main" xmlns:w14="http://schemas.microsoft.com/office/word/2010/wordml" xmlns:w15="http://schemas.microsoft.com/office/word/2012/wordml" xmlns:w16cex="http://schemas.microsoft.com/office/word/2018/wordml/cex" xmlns:w16cid="http://schemas.microsoft.com/office/word/2016/wordml/cid" xmlns:w16="http://schemas.microsoft.com/office/word/2018/wordml" xmlns:w16sdtdh="http://schemas.microsoft.com/office/word/2020/wordml/sdtdatahash" xmlns:w16se="http://schemas.microsoft.com/office/word/2015/wordml/symex" xmlns:wpg="http://schemas.microsoft.com/office/word/2010/wordprocessingGroup" xmlns:wpi="http://schemas.microsoft.com/office/word/2010/wordprocessingInk" xmlns:wne="http://schemas.microsoft.com/office/word/2006/wordml" xmlns:wps="http://schemas.microsoft.com/office/word/2010/wordprocessingShape" mc:Ignorable="w14 w15 w16se w16cid w16 w16cex w16sdtdh wp14">
   <w:body>
     <w:p>
       <w:pPr>
@@ -17,23 +17,15 @@
           <w:sz w:val="24"/>
           <w:szCs w:val="24"/>
         </w:rPr>
-        <w:t>Questions to answer for the January 2</w:t>
-      </w:r>
-      <w:r>
-        <w:rPr>
-          <w:rFonts w:ascii="Times New Roman" w:hAnsi="Times New Roman" w:cs="Times New Roman"/>
-          <w:sz w:val="24"/>
-          <w:szCs w:val="24"/>
-        </w:rPr>
-        <w:t>5</w:t>
-      </w:r>
-      <w:r>
-        <w:rPr>
-          <w:rFonts w:ascii="Times New Roman" w:hAnsi="Times New Roman" w:cs="Times New Roman"/>
-          <w:sz w:val="24"/>
-          <w:szCs w:val="24"/>
-        </w:rPr>
-        <w:t xml:space="preserve"> class</w:t>
+        <w:t xml:space="preserve">Questions to answer for </w:t>
+      </w:r>
+      <w:r>
+        <w:rPr>
+          <w:rFonts w:ascii="Times New Roman" w:hAnsi="Times New Roman" w:cs="Times New Roman"/>
+          <w:sz w:val="24"/>
+          <w:szCs w:val="24"/>
+        </w:rPr>
+        <w:t>Week 4</w:t>
       </w:r>
     </w:p>
     <w:p>
@@ -67,10 +59,12 @@
           <w:szCs w:val="24"/>
           <w:u w:val="single"/>
         </w:rPr>
-        <w:t xml:space="preserve">Questions on the Angrist and </w:t>
-      </w:r>
-      <w:proofErr w:type="spellStart"/>
-      <w:r>
+        <w:t xml:space="preserve">Questions on the Angrist and Lavy “Maimonides’ Rule” paper </w:t>
+      </w:r>
+    </w:p>
+    <w:p>
+      <w:pPr>
+        <w:pStyle w:val="PlainText"/>
         <w:rPr>
           <w:rFonts w:ascii="Times New Roman" w:hAnsi="Times New Roman" w:cs="Times New Roman"/>
           <w:b/>
@@ -78,37 +72,13 @@
           <w:szCs w:val="24"/>
           <w:u w:val="single"/>
         </w:rPr>
-        <w:t>Lavy</w:t>
-      </w:r>
-      <w:proofErr w:type="spellEnd"/>
-      <w:r>
-        <w:rPr>
-          <w:rFonts w:ascii="Times New Roman" w:hAnsi="Times New Roman" w:cs="Times New Roman"/>
-          <w:b/>
-          <w:sz w:val="24"/>
-          <w:szCs w:val="24"/>
-          <w:u w:val="single"/>
-        </w:rPr>
-        <w:t xml:space="preserve"> “Maimonides’ Rule” paper </w:t>
-      </w:r>
+      </w:pPr>
     </w:p>
     <w:p>
       <w:pPr>
         <w:pStyle w:val="PlainText"/>
         <w:rPr>
           <w:rFonts w:ascii="Times New Roman" w:hAnsi="Times New Roman" w:cs="Times New Roman"/>
-          <w:b/>
-          <w:sz w:val="24"/>
-          <w:szCs w:val="24"/>
-          <w:u w:val="single"/>
-        </w:rPr>
-      </w:pPr>
-    </w:p>
-    <w:p>
-      <w:pPr>
-        <w:pStyle w:val="PlainText"/>
-        <w:rPr>
-          <w:rFonts w:ascii="Times New Roman" w:hAnsi="Times New Roman" w:cs="Times New Roman"/>
           <w:i/>
           <w:sz w:val="24"/>
           <w:szCs w:val="24"/>
@@ -184,27 +154,7 @@
           <w:sz w:val="24"/>
           <w:szCs w:val="24"/>
         </w:rPr>
-        <w:t xml:space="preserve"> this method yet.  It will be the focus of our next unit.  Please save your questions on this part of the Angrist-</w:t>
-      </w:r>
-      <w:proofErr w:type="spellStart"/>
-      <w:r>
-        <w:rPr>
-          <w:rFonts w:ascii="Times New Roman" w:hAnsi="Times New Roman" w:cs="Times New Roman"/>
-          <w:i/>
-          <w:sz w:val="24"/>
-          <w:szCs w:val="24"/>
-        </w:rPr>
-        <w:t>Lavy</w:t>
-      </w:r>
-      <w:proofErr w:type="spellEnd"/>
-      <w:r>
-        <w:rPr>
-          <w:rFonts w:ascii="Times New Roman" w:hAnsi="Times New Roman" w:cs="Times New Roman"/>
-          <w:i/>
-          <w:sz w:val="24"/>
-          <w:szCs w:val="24"/>
-        </w:rPr>
-        <w:t xml:space="preserve"> paper for then.</w:t>
+        <w:t xml:space="preserve"> this method yet.  It will be the focus of our next unit.  Please save your questions on this part of the Angrist-Lavy paper for then.</w:t>
       </w:r>
     </w:p>
     <w:p>
@@ -484,25 +434,7 @@
           <w:sz w:val="24"/>
           <w:szCs w:val="24"/>
         </w:rPr>
-        <w:t xml:space="preserve">ho is included and who </w:t>
-      </w:r>
-      <w:proofErr w:type="gramStart"/>
-      <w:r>
-        <w:rPr>
-          <w:rFonts w:ascii="Times New Roman" w:hAnsi="Times New Roman" w:cs="Times New Roman"/>
-          <w:sz w:val="24"/>
-          <w:szCs w:val="24"/>
-        </w:rPr>
-        <w:t>is excluded</w:t>
-      </w:r>
-      <w:proofErr w:type="gramEnd"/>
-      <w:r>
-        <w:rPr>
-          <w:rFonts w:ascii="Times New Roman" w:hAnsi="Times New Roman" w:cs="Times New Roman"/>
-          <w:sz w:val="24"/>
-          <w:szCs w:val="24"/>
-        </w:rPr>
-        <w:t xml:space="preserve">?) </w:t>
+        <w:t xml:space="preserve">ho is included and who is excluded?) </w:t>
       </w:r>
     </w:p>
     <w:p>
@@ -1102,25 +1034,7 @@
           <w:sz w:val="24"/>
           <w:szCs w:val="24"/>
         </w:rPr>
-        <w:t>t-</w:t>
-      </w:r>
-      <w:proofErr w:type="spellStart"/>
-      <w:r>
-        <w:rPr>
-          <w:rFonts w:ascii="Times New Roman" w:hAnsi="Times New Roman" w:cs="Times New Roman"/>
-          <w:sz w:val="24"/>
-          <w:szCs w:val="24"/>
-        </w:rPr>
-        <w:t>Lavy</w:t>
-      </w:r>
-      <w:proofErr w:type="spellEnd"/>
-      <w:r>
-        <w:rPr>
-          <w:rFonts w:ascii="Times New Roman" w:hAnsi="Times New Roman" w:cs="Times New Roman"/>
-          <w:sz w:val="24"/>
-          <w:szCs w:val="24"/>
-        </w:rPr>
-        <w:t xml:space="preserve"> identification strategy</w:t>
+        <w:t>t-Lavy identification strategy</w:t>
       </w:r>
     </w:p>
     <w:p>
@@ -1164,7 +1078,7 @@
           <w:sz w:val="24"/>
           <w:szCs w:val="24"/>
         </w:rPr>
-        <w:t xml:space="preserve">Do you think that Angrist and Levy needed to worry about any of the concerns that led </w:t>
+        <w:t xml:space="preserve">Do you think that Angrist and Levy needed to worry about any of the concerns that led Urquiola and </w:t>
       </w:r>
       <w:proofErr w:type="spellStart"/>
       <w:r>
@@ -1173,7 +1087,7 @@
           <w:sz w:val="24"/>
           <w:szCs w:val="24"/>
         </w:rPr>
-        <w:t>Urquiola</w:t>
+        <w:t>Verhoogen</w:t>
       </w:r>
       <w:proofErr w:type="spellEnd"/>
       <w:r>
@@ -1182,24 +1096,6 @@
           <w:sz w:val="24"/>
           <w:szCs w:val="24"/>
         </w:rPr>
-        <w:t xml:space="preserve"> and </w:t>
-      </w:r>
-      <w:proofErr w:type="spellStart"/>
-      <w:r>
-        <w:rPr>
-          <w:rFonts w:ascii="Times New Roman" w:hAnsi="Times New Roman" w:cs="Times New Roman"/>
-          <w:sz w:val="24"/>
-          <w:szCs w:val="24"/>
-        </w:rPr>
-        <w:t>Verhoogen</w:t>
-      </w:r>
-      <w:proofErr w:type="spellEnd"/>
-      <w:r>
-        <w:rPr>
-          <w:rFonts w:ascii="Times New Roman" w:hAnsi="Times New Roman" w:cs="Times New Roman"/>
-          <w:sz w:val="24"/>
-          <w:szCs w:val="24"/>
-        </w:rPr>
         <w:t xml:space="preserve"> to decide that the data from Chile were not suitable for estimating the impact of class size on student achievement (see </w:t>
       </w:r>
       <w:r>
@@ -1217,25 +1113,7 @@
           <w:sz w:val="24"/>
           <w:szCs w:val="24"/>
         </w:rPr>
-        <w:t xml:space="preserve"> Ch. 9)?  On what evidence do you base your answer? Do Angrist and </w:t>
-      </w:r>
-      <w:proofErr w:type="spellStart"/>
-      <w:r>
-        <w:rPr>
-          <w:rFonts w:ascii="Times New Roman" w:hAnsi="Times New Roman" w:cs="Times New Roman"/>
-          <w:sz w:val="24"/>
-          <w:szCs w:val="24"/>
-        </w:rPr>
-        <w:t>Lavy</w:t>
-      </w:r>
-      <w:proofErr w:type="spellEnd"/>
-      <w:r>
-        <w:rPr>
-          <w:rFonts w:ascii="Times New Roman" w:hAnsi="Times New Roman" w:cs="Times New Roman"/>
-          <w:sz w:val="24"/>
-          <w:szCs w:val="24"/>
-        </w:rPr>
-        <w:t xml:space="preserve"> mention these concerns?  If so, what were their responses?</w:t>
+        <w:t xml:space="preserve"> Ch. 9)?  On what evidence do you base your answer? Do Angrist and Lavy mention these concerns?  If so, what were their responses?</w:t>
       </w:r>
     </w:p>
     <w:p>
@@ -1249,7 +1127,6 @@
     </w:p>
     <w:p>
       <w:pPr>
-        <w:ind w:left="360"/>
         <w:rPr>
           <w:b/>
           <w:u w:val="single"/>
@@ -1267,10 +1144,54 @@
           <w:b/>
           <w:u w:val="single"/>
         </w:rPr>
-        <w:t xml:space="preserve"> on the Ludwig and Miller paper</w:t>
+        <w:t xml:space="preserve"> on the </w:t>
+      </w:r>
+      <w:r>
+        <w:rPr>
+          <w:b/>
+          <w:u w:val="single"/>
+        </w:rPr>
+        <w:t>Dee and Penner Ethnic Studies</w:t>
+      </w:r>
+      <w:r>
+        <w:rPr>
+          <w:b/>
+          <w:u w:val="single"/>
+        </w:rPr>
+        <w:t xml:space="preserve"> paper</w:t>
       </w:r>
     </w:p>
     <w:p/>
+    <w:p>
+      <w:pPr>
+        <w:rPr>
+          <w:i/>
+          <w:iCs/>
+        </w:rPr>
+      </w:pPr>
+      <w:r>
+        <w:rPr>
+          <w:i/>
+          <w:iCs/>
+        </w:rPr>
+        <w:t xml:space="preserve">Again, for now we will not focus on the paper’s discussion of its “fuzzy” regression discontinuity results obtained by instrumental variables estimation. We will </w:t>
+      </w:r>
+      <w:r>
+        <w:rPr>
+          <w:i/>
+          <w:iCs/>
+        </w:rPr>
+        <w:t>return to this in the next unit.</w:t>
+      </w:r>
+    </w:p>
+    <w:p>
+      <w:pPr>
+        <w:rPr>
+          <w:i/>
+          <w:iCs/>
+        </w:rPr>
+      </w:pPr>
+    </w:p>
     <w:p>
       <w:pPr>
         <w:numPr>
@@ -1279,40 +1200,37 @@
         </w:numPr>
       </w:pPr>
       <w:r>
-        <w:t>Focus of the paper</w:t>
-      </w:r>
-    </w:p>
-    <w:p>
-      <w:pPr>
-        <w:numPr>
-          <w:ilvl w:val="0"/>
-          <w:numId w:val="3"/>
-        </w:numPr>
-      </w:pPr>
-      <w:r>
-        <w:t>What questions do the authors ask?  What answers do they provide?</w:t>
-      </w:r>
-    </w:p>
-    <w:p>
-      <w:pPr>
-        <w:numPr>
-          <w:ilvl w:val="0"/>
-          <w:numId w:val="3"/>
-        </w:numPr>
-      </w:pPr>
-      <w:r>
-        <w:t xml:space="preserve">Describe the causal mechanisms through which the authors envision Head </w:t>
-      </w:r>
-      <w:r>
-        <w:br/>
-        <w:t>Start affecting health and education outcomes for participating children.</w:t>
-      </w:r>
-    </w:p>
-    <w:p>
-      <w:pPr>
-        <w:ind w:left="720"/>
-      </w:pPr>
-    </w:p>
+        <w:t>Focus of the Paper</w:t>
+      </w:r>
+    </w:p>
+    <w:p>
+      <w:pPr>
+        <w:numPr>
+          <w:ilvl w:val="1"/>
+          <w:numId w:val="4"/>
+        </w:numPr>
+        <w:ind w:left="1080"/>
+      </w:pPr>
+      <w:r>
+        <w:t>What research questions do the authors ask?</w:t>
+      </w:r>
+      <w:r>
+        <w:t xml:space="preserve"> In answering this question, try to characterize what the “treatment” being studied in this paper is.</w:t>
+      </w:r>
+    </w:p>
+    <w:p>
+      <w:pPr>
+        <w:numPr>
+          <w:ilvl w:val="1"/>
+          <w:numId w:val="4"/>
+        </w:numPr>
+        <w:ind w:left="1080"/>
+      </w:pPr>
+      <w:r>
+        <w:t>What are the central findings of their study?</w:t>
+      </w:r>
+    </w:p>
+    <w:p/>
     <w:p>
       <w:pPr>
         <w:numPr>
@@ -1332,22 +1250,7 @@
         </w:numPr>
       </w:pPr>
       <w:r>
-        <w:t>Describe the data</w:t>
-      </w:r>
-      <w:r>
-        <w:t xml:space="preserve"> that the authors bring to bear</w:t>
-      </w:r>
-      <w:r>
-        <w:t>.  (M</w:t>
-      </w:r>
-      <w:r>
-        <w:t xml:space="preserve">ake a list of the data sets used, and describe briefly the use </w:t>
-      </w:r>
-      <w:r>
-        <w:t xml:space="preserve">of </w:t>
-      </w:r>
-      <w:r>
-        <w:t xml:space="preserve">each.)  </w:t>
+        <w:t>Describe which students, schools and years were included in the authors’ analytic sample and what choices they made to exclude certain schools/students.</w:t>
       </w:r>
     </w:p>
     <w:p>
@@ -1358,7 +1261,18 @@
         </w:numPr>
       </w:pPr>
       <w:r>
-        <w:t>What years of child mortality data do the authors use?  What is the reason for this choice?</w:t>
+        <w:t>What are the authors’ outcome measures and how are they operationalized? Why do they calculate students’ GPA exclusive of their grades in PE and social studies?</w:t>
+      </w:r>
+    </w:p>
+    <w:p>
+      <w:pPr>
+        <w:numPr>
+          <w:ilvl w:val="0"/>
+          <w:numId w:val="5"/>
+        </w:numPr>
+      </w:pPr>
+      <w:r>
+        <w:t>What proportion of their sample is “eligible” for treatment?</w:t>
       </w:r>
     </w:p>
     <w:p>
@@ -1368,6 +1282,7 @@
     </w:p>
     <w:p>
       <w:pPr>
+        <w:pStyle w:val="ListParagraph"/>
         <w:numPr>
           <w:ilvl w:val="0"/>
           <w:numId w:val="4"/>
@@ -1379,185 +1294,256 @@
     </w:p>
     <w:p>
       <w:pPr>
-        <w:numPr>
-          <w:ilvl w:val="0"/>
-          <w:numId w:val="6"/>
-        </w:numPr>
-      </w:pPr>
-      <w:r>
-        <w:t xml:space="preserve">What is the authors’ identification strategy?  </w:t>
-      </w:r>
-    </w:p>
-    <w:p>
-      <w:pPr>
-        <w:numPr>
-          <w:ilvl w:val="0"/>
-          <w:numId w:val="6"/>
-        </w:numPr>
-      </w:pPr>
-      <w:r>
-        <w:t>How do the authors make a judgment about the number of years that the discontinuit</w:t>
-      </w:r>
-      <w:r>
-        <w:t>y in the availability of Head S</w:t>
-      </w:r>
-      <w:r>
-        <w:t>tart remained in effect?  What conclusion did they reach?</w:t>
-      </w:r>
-    </w:p>
-    <w:p>
-      <w:pPr>
-        <w:numPr>
-          <w:ilvl w:val="0"/>
-          <w:numId w:val="6"/>
-        </w:numPr>
-      </w:pPr>
-      <w:r>
-        <w:t xml:space="preserve">What functional form do the authors use in modeling </w:t>
-      </w:r>
-      <w:proofErr w:type="gramStart"/>
+        <w:pStyle w:val="ListParagraph"/>
+        <w:numPr>
+          <w:ilvl w:val="1"/>
+          <w:numId w:val="4"/>
+        </w:numPr>
+        <w:ind w:left="1080"/>
+      </w:pPr>
+      <w:r>
+        <w:t>List three ways in which prior research on ethnic studies curriculum</w:t>
+      </w:r>
+      <w:r>
+        <w:t>s</w:t>
+      </w:r>
+      <w:r>
+        <w:t xml:space="preserve"> </w:t>
+      </w:r>
+      <w:r>
+        <w:t>(such as those in Tucson) could have their internal validity compromised.</w:t>
+      </w:r>
+    </w:p>
+    <w:p>
+      <w:pPr>
+        <w:pStyle w:val="ListParagraph"/>
+        <w:numPr>
+          <w:ilvl w:val="1"/>
+          <w:numId w:val="4"/>
+        </w:numPr>
+        <w:ind w:left="1080"/>
+      </w:pPr>
+      <w:r>
+        <w:t xml:space="preserve">How were students selected for participation in the SFUSD high-school Ethnic Studies course? </w:t>
+      </w:r>
+    </w:p>
+    <w:p>
+      <w:pPr>
+        <w:pStyle w:val="ListParagraph"/>
+        <w:numPr>
+          <w:ilvl w:val="1"/>
+          <w:numId w:val="4"/>
+        </w:numPr>
+        <w:ind w:left="1080"/>
+      </w:pPr>
+      <w:r>
+        <w:t xml:space="preserve">Dee and Penner construct a “binary indicator for [their] ITT variable.” What is that variable and what does it mean to refer to it as an </w:t>
+      </w:r>
       <w:r>
         <w:rPr>
           <w:i/>
-        </w:rPr>
-        <w:t>m(</w:t>
-      </w:r>
-      <w:proofErr w:type="gramEnd"/>
+          <w:iCs/>
+        </w:rPr>
+        <w:t xml:space="preserve">intent-to-treat </w:t>
+      </w:r>
+      <w:r>
+        <w:t>variable?</w:t>
+      </w:r>
+    </w:p>
+    <w:p>
+      <w:pPr>
+        <w:pStyle w:val="ListParagraph"/>
+        <w:numPr>
+          <w:ilvl w:val="2"/>
+          <w:numId w:val="4"/>
+        </w:numPr>
+      </w:pPr>
       <w:r>
         <w:rPr>
           <w:i/>
-        </w:rPr>
-        <w:t>P</w:t>
-      </w:r>
-      <w:r>
-        <w:rPr>
-          <w:i/>
-          <w:vertAlign w:val="subscript"/>
-        </w:rPr>
-        <w:t>c</w:t>
-      </w:r>
-      <w:r>
-        <w:rPr>
-          <w:i/>
-        </w:rPr>
-        <w:t>)</w:t>
-      </w:r>
-      <w:r>
-        <w:t>?</w:t>
-      </w:r>
-    </w:p>
-    <w:p>
-      <w:pPr>
-        <w:numPr>
-          <w:ilvl w:val="0"/>
-          <w:numId w:val="6"/>
-        </w:numPr>
-      </w:pPr>
-      <w:r>
-        <w:t xml:space="preserve">What is the </w:t>
-      </w:r>
-      <w:r>
-        <w:t>“</w:t>
-      </w:r>
-      <w:r>
-        <w:t>treatment</w:t>
-      </w:r>
-      <w:r>
-        <w:t>”</w:t>
-      </w:r>
-      <w:r>
-        <w:t xml:space="preserve"> that the authors investigate? </w:t>
-      </w:r>
-      <w:r>
-        <w:t xml:space="preserve"> Is it a dichotomous variable? </w:t>
-      </w:r>
-    </w:p>
-    <w:p>
-      <w:pPr>
-        <w:pStyle w:val="ColorfulList-Accent11"/>
-      </w:pPr>
-    </w:p>
-    <w:p>
-      <w:pPr>
+          <w:iCs/>
+        </w:rPr>
+        <w:t>A point of clarification: when the authors refer to their model on pg. 139 as a “reduced-form” equation, you can interpret this for now as identical to an intent-to-treat model. We will unpack what the reduced-form term means in our IV unit.</w:t>
+      </w:r>
+    </w:p>
+    <w:p>
+      <w:pPr>
+        <w:pStyle w:val="ListParagraph"/>
+        <w:ind w:left="1080"/>
+      </w:pPr>
+    </w:p>
+    <w:p>
+      <w:pPr>
+        <w:pStyle w:val="ListParagraph"/>
         <w:numPr>
           <w:ilvl w:val="0"/>
           <w:numId w:val="4"/>
         </w:numPr>
       </w:pPr>
       <w:r>
-        <w:t>Details of the findings</w:t>
-      </w:r>
-    </w:p>
-    <w:p>
-      <w:pPr>
-        <w:numPr>
-          <w:ilvl w:val="0"/>
-          <w:numId w:val="7"/>
-        </w:numPr>
-      </w:pPr>
-      <w:r>
-        <w:t xml:space="preserve">Describe the findings in a way that a policymaker like </w:t>
-      </w:r>
-      <w:r>
-        <w:t>Oregon Governor Kate Brown</w:t>
-      </w:r>
-      <w:r>
-        <w:t xml:space="preserve"> could understand.  Your description should include any caveats about interpretation that you feel Governor </w:t>
-      </w:r>
-      <w:r>
-        <w:t>Brown</w:t>
-      </w:r>
-      <w:r>
-        <w:t xml:space="preserve"> should know.</w:t>
-      </w:r>
-    </w:p>
-    <w:p>
-      <w:pPr>
+        <w:t>Details of f</w:t>
+      </w:r>
+      <w:r>
+        <w:t>indings</w:t>
+      </w:r>
+    </w:p>
+    <w:p>
+      <w:pPr>
+        <w:pStyle w:val="ListParagraph"/>
+        <w:numPr>
+          <w:ilvl w:val="1"/>
+          <w:numId w:val="4"/>
+        </w:numPr>
         <w:ind w:left="1080"/>
       </w:pPr>
-      <w:bookmarkStart w:id="0" w:name="_GoBack"/>
-      <w:bookmarkEnd w:id="0"/>
-    </w:p>
-    <w:p>
-      <w:pPr>
+      <w:r>
+        <w:t>Figure 1 is a critical test of the authors research design. What does it show and why is it an important first step in establishing validity?</w:t>
+      </w:r>
+    </w:p>
+    <w:p>
+      <w:pPr>
+        <w:pStyle w:val="ListParagraph"/>
+        <w:numPr>
+          <w:ilvl w:val="1"/>
+          <w:numId w:val="4"/>
+        </w:numPr>
+        <w:ind w:left="1080"/>
+      </w:pPr>
+      <w:r>
+        <w:t xml:space="preserve">In both Figures 3-5 and Table 7, the authors present analyses conducted on the full sample as well as on sub-samples of different “bandwidths” around the discontinuity. How (if at </w:t>
+      </w:r>
+      <w:r>
+        <w:lastRenderedPageBreak/>
+        <w:t>all) do their results differ based on their sample choice and why do they present these alternative specifications?</w:t>
+      </w:r>
+    </w:p>
+    <w:p>
+      <w:pPr>
+        <w:pStyle w:val="ListParagraph"/>
+        <w:numPr>
+          <w:ilvl w:val="1"/>
+          <w:numId w:val="4"/>
+        </w:numPr>
+        <w:ind w:left="1080"/>
+      </w:pPr>
+      <w:r>
+        <w:t>Oregon recently passed HB 2845, which integrated ethnic studies into the statewide social studies standards in 2021</w:t>
+      </w:r>
+      <w:r>
+        <w:t xml:space="preserve"> (</w:t>
+      </w:r>
+      <w:hyperlink r:id="rId10" w:history="1">
+        <w:r>
+          <w:rPr>
+            <w:rStyle w:val="Hyperlink"/>
+          </w:rPr>
+          <w:t>https://www.oregon.gov/ode/educator-resources/standards/socialsciences/pages/ethnic-studies-hb2845.aspx</w:t>
+        </w:r>
+      </w:hyperlink>
+      <w:r>
+        <w:t>)</w:t>
+      </w:r>
+      <w:r>
+        <w:t>.</w:t>
+      </w:r>
+      <w:r>
+        <w:t xml:space="preserve"> </w:t>
+      </w:r>
+      <w:r>
+        <w:t xml:space="preserve">Local school districts </w:t>
+      </w:r>
+      <w:r>
+        <w:t xml:space="preserve">and teachers </w:t>
+      </w:r>
+      <w:r>
+        <w:t>will need to adhere to these standards</w:t>
+      </w:r>
+      <w:r>
+        <w:t xml:space="preserve"> (including the use of culturally responsive and relevant practice) </w:t>
+      </w:r>
+      <w:r>
+        <w:t xml:space="preserve">as of the 26/27 school year. </w:t>
+      </w:r>
+      <w:r>
+        <w:t>How would you explain what the results of this study do (and don’t) tell us about the ethnic studies curricula to an uncertain Oregon school superintendent?</w:t>
+      </w:r>
+    </w:p>
+    <w:p>
+      <w:pPr>
+        <w:pStyle w:val="ListParagraph"/>
+        <w:ind w:left="1080"/>
+      </w:pPr>
+    </w:p>
+    <w:p>
+      <w:pPr>
+        <w:pStyle w:val="ListParagraph"/>
         <w:numPr>
           <w:ilvl w:val="0"/>
           <w:numId w:val="4"/>
         </w:numPr>
       </w:pPr>
       <w:r>
-        <w:t>Threats to Validity</w:t>
-      </w:r>
-    </w:p>
-    <w:p>
-      <w:pPr>
-        <w:numPr>
-          <w:ilvl w:val="0"/>
-          <w:numId w:val="8"/>
-        </w:numPr>
-      </w:pPr>
-      <w:r>
-        <w:t xml:space="preserve">Explain the threat to validity caused by “selective migration”, including an explanation </w:t>
-      </w:r>
-      <w:proofErr w:type="gramStart"/>
-      <w:r>
-        <w:t>of why it would occur and the problem it would cause</w:t>
-      </w:r>
-      <w:proofErr w:type="gramEnd"/>
-      <w:r>
-        <w:t>.</w:t>
-      </w:r>
-    </w:p>
-    <w:p>
-      <w:pPr>
-        <w:numPr>
-          <w:ilvl w:val="0"/>
-          <w:numId w:val="8"/>
-        </w:numPr>
-      </w:pPr>
-      <w:r>
-        <w:t>What are other threats to validity?  How do the authors deal with them?  What datasets do the authors use in responding to these threats?</w:t>
-      </w:r>
+        <w:t>Threats to validity</w:t>
+      </w:r>
+    </w:p>
+    <w:p>
+      <w:pPr>
+        <w:pStyle w:val="ListParagraph"/>
+        <w:numPr>
+          <w:ilvl w:val="1"/>
+          <w:numId w:val="4"/>
+        </w:numPr>
+        <w:ind w:left="1080"/>
+      </w:pPr>
+      <w:r>
+        <w:t>Two central (related) threats to the validity of all regression discontinuity designs are the problems of bunching</w:t>
+      </w:r>
+      <w:r>
+        <w:t xml:space="preserve"> (“heaping”)</w:t>
+      </w:r>
+      <w:r>
+        <w:t xml:space="preserve"> and manipulation around the threshold. What tests do Dee and Penner conduct to </w:t>
+      </w:r>
+      <w:r>
+        <w:t>assess</w:t>
+      </w:r>
+      <w:r>
+        <w:t xml:space="preserve"> these concerns</w:t>
+      </w:r>
+      <w:r>
+        <w:t>? W</w:t>
+      </w:r>
+      <w:r>
+        <w:t>hat do they find?</w:t>
+      </w:r>
+    </w:p>
+    <w:p>
+      <w:pPr>
+        <w:pStyle w:val="ListParagraph"/>
+        <w:numPr>
+          <w:ilvl w:val="1"/>
+          <w:numId w:val="4"/>
+        </w:numPr>
+        <w:ind w:left="1080"/>
+      </w:pPr>
+      <w:r>
+        <w:t>Dee and Penner discuss two other validity concerns specific to the implementation of the ethnic studies in SFUSD on the top of pg. 145. What are they and how do they test these?</w:t>
+      </w:r>
+    </w:p>
+    <w:p>
+      <w:pPr>
+        <w:ind w:left="1080"/>
+      </w:pPr>
+    </w:p>
+    <w:p>
+      <w:pPr>
+        <w:pStyle w:val="ColorfulList-Accent11"/>
+      </w:pPr>
+    </w:p>
+    <w:p>
+      <w:pPr>
+        <w:ind w:left="1080"/>
+      </w:pPr>
     </w:p>
     <w:p/>
     <w:p>
@@ -1638,7 +1624,7 @@
         <w:ind w:left="1080"/>
       </w:pPr>
       <w:r>
-        <w:t>What conditions need to be satisfied for a regression discontinuity approach to provide an unbiased estimate of the answer to a causal question?</w:t>
+        <w:t>Explain in words what each of the three parameters in the canonical regression discontinuity model presented in Equation 9.1 (pg. 179) represent.</w:t>
       </w:r>
     </w:p>
     <w:p>
@@ -1650,36 +1636,7 @@
         <w:ind w:left="1080"/>
       </w:pPr>
       <w:r>
-        <w:t>Modern researchers interested in defending the assumptions under which regression discontinuity strategies return unbiased causal estimates often refer to the “Big Three” graphs. They argue that all regression discontinuity studies should minimally include three graphs justifying their assumptions. What are these graphs? (</w:t>
-      </w:r>
-      <w:proofErr w:type="gramStart"/>
-      <w:r>
-        <w:rPr>
-          <w:i/>
-        </w:rPr>
-        <w:t>note</w:t>
-      </w:r>
-      <w:proofErr w:type="gramEnd"/>
-      <w:r>
-        <w:rPr>
-          <w:i/>
-        </w:rPr>
-        <w:t xml:space="preserve">: Murnane and Willett do not explicitly </w:t>
-      </w:r>
-      <w:r>
-        <w:rPr>
-          <w:i/>
-        </w:rPr>
-        <w:t xml:space="preserve">reference </w:t>
-      </w:r>
-      <w:r>
-        <w:rPr>
-          <w:i/>
-        </w:rPr>
-        <w:t>the “Big Three,” but in describing the conditions under which RD assumptions are met, they do so implicitly. Can you figure it out?</w:t>
-      </w:r>
-      <w:r>
-        <w:t>)</w:t>
+        <w:t>The example from Ludwig and Miller’s (2007) Head Start study generalizes the functional form of the relationship between the forcing variable and the outcome. Extending your answer above, what do each of the parameters in Equation 9.5 (pg. 188) represent and how are these different from Eq. 9.1?</w:t>
       </w:r>
     </w:p>
     <w:p>
@@ -1691,31 +1648,30 @@
         <w:ind w:left="1080"/>
       </w:pPr>
       <w:r>
-        <w:t xml:space="preserve">Was compliance with the class size maximum rule better in the data set from Israel that Angrist and </w:t>
-      </w:r>
-      <w:proofErr w:type="spellStart"/>
-      <w:r>
-        <w:t>Lavy</w:t>
-      </w:r>
-      <w:proofErr w:type="spellEnd"/>
-      <w:r>
-        <w:t xml:space="preserve"> analyzed or in the dataset from Chile that </w:t>
-      </w:r>
-      <w:proofErr w:type="spellStart"/>
-      <w:r>
-        <w:t>Urquiola</w:t>
-      </w:r>
-      <w:proofErr w:type="spellEnd"/>
-      <w:r>
-        <w:t xml:space="preserve"> and </w:t>
-      </w:r>
-      <w:proofErr w:type="spellStart"/>
-      <w:r>
-        <w:t>Verhoogen</w:t>
-      </w:r>
-      <w:proofErr w:type="spellEnd"/>
-      <w:r>
-        <w:t xml:space="preserve"> analyzed?  Be prepared to explain the evidence supporting your answer.</w:t>
+        <w:t xml:space="preserve">What is the benefit of centering the running variable at the cutoff? How does this make interpretation of </w:t>
+      </w:r>
+      <m:oMath>
+        <m:acc>
+          <m:accPr>
+            <m:ctrlPr>
+              <w:rPr>
+                <w:rFonts w:ascii="Cambria Math" w:hAnsi="Cambria Math"/>
+                <w:i/>
+              </w:rPr>
+            </m:ctrlPr>
+          </m:accPr>
+          <m:e>
+            <m:r>
+              <w:rPr>
+                <w:rFonts w:ascii="Cambria Math" w:hAnsi="Cambria Math"/>
+              </w:rPr>
+              <m:t>α</m:t>
+            </m:r>
+          </m:e>
+        </m:acc>
+      </m:oMath>
+      <w:r>
+        <w:t xml:space="preserve"> in Eq. 9.6 more straightforward?</w:t>
       </w:r>
     </w:p>
     <w:p>
@@ -1727,23 +1683,13 @@
         <w:ind w:left="1080"/>
       </w:pPr>
       <w:r>
-        <w:t xml:space="preserve">Why did </w:t>
-      </w:r>
-      <w:proofErr w:type="spellStart"/>
-      <w:r>
-        <w:t>Urquiola</w:t>
-      </w:r>
-      <w:proofErr w:type="spellEnd"/>
-      <w:r>
-        <w:t xml:space="preserve"> and </w:t>
-      </w:r>
-      <w:proofErr w:type="spellStart"/>
-      <w:r>
-        <w:t>Verhoogen</w:t>
-      </w:r>
-      <w:proofErr w:type="spellEnd"/>
-      <w:r>
-        <w:t xml:space="preserve"> conclude that the application of the regression discontinuity (RD) methodology to the data from Chile would not provide an unbiased estimate of the impact of an offer of class size on student achievement?  </w:t>
+        <w:t xml:space="preserve">Take a close look at Figures 9.2 and 9.3. What do the dashed and solid lines represent, respectively? What potential </w:t>
+      </w:r>
+      <w:r>
+        <w:t>concerns do the differences between these two sets of lines raise for you?</w:t>
+      </w:r>
+      <w:r>
+        <w:t xml:space="preserve"> </w:t>
       </w:r>
     </w:p>
     <w:p>
@@ -1755,23 +1701,17 @@
         <w:ind w:left="1080"/>
       </w:pPr>
       <w:r>
-        <w:t xml:space="preserve">What lessons do you take away from the </w:t>
-      </w:r>
-      <w:proofErr w:type="spellStart"/>
-      <w:r>
-        <w:t>Urquiola</w:t>
-      </w:r>
-      <w:proofErr w:type="spellEnd"/>
-      <w:r>
-        <w:t xml:space="preserve"> and </w:t>
-      </w:r>
-      <w:proofErr w:type="spellStart"/>
-      <w:r>
-        <w:t>Verhoogen</w:t>
-      </w:r>
-      <w:proofErr w:type="spellEnd"/>
-      <w:r>
-        <w:t xml:space="preserve"> paper about the steps you should take in examining data to determine whether the RD method is appropriate for providing an unbiased estimate of the impact of a particular policy?</w:t>
+        <w:t xml:space="preserve">The Ludwig and Miller study assembles various data sources to bring insights to their study. List at least four data sources from their paper, as summarized in Murnane and Willett (note that there are an additional two sources not mentioned in </w:t>
+      </w:r>
+      <w:r>
+        <w:rPr>
+          <w:i/>
+          <w:iCs/>
+        </w:rPr>
+        <w:t>MM</w:t>
+      </w:r>
+      <w:r>
+        <w:t>). How does this inform your thinking about your own research?</w:t>
       </w:r>
     </w:p>
     <w:p>
@@ -1783,58 +1723,113 @@
         <w:ind w:left="1080"/>
       </w:pPr>
       <w:r>
-        <w:t xml:space="preserve">Explain how MDRC made use of the RD methodology to examine the impacts of the </w:t>
-      </w:r>
+        <w:t>What conditions need to be satisfied for a regression discontinuity approach to provide an unbiased estimate of the answer to a causal question?</w:t>
+      </w:r>
+    </w:p>
+    <w:p>
+      <w:pPr>
+        <w:numPr>
+          <w:ilvl w:val="0"/>
+          <w:numId w:val="13"/>
+        </w:numPr>
+        <w:ind w:left="1080"/>
+      </w:pPr>
+      <w:r>
+        <w:t>Modern researchers interested in defending the assumptions under which regression discontinuity strategies return unbiased causal estimates often refer to the “Big Three” graphs. They argue that all regression discontinuity studies should minimally include three graphs justifying their assumptions. What are these graphs? (</w:t>
+      </w:r>
+      <w:proofErr w:type="gramStart"/>
       <w:r>
         <w:rPr>
           <w:i/>
         </w:rPr>
-        <w:t>Reading First</w:t>
-      </w:r>
-      <w:r>
-        <w:t xml:space="preserve"> program that was the centerpiece of President</w:t>
-      </w:r>
-      <w:r>
-        <w:t xml:space="preserve"> George W.</w:t>
-      </w:r>
-      <w:r>
-        <w:t xml:space="preserve"> Bush’s No Child</w:t>
-      </w:r>
-      <w:r>
-        <w:t xml:space="preserve"> Left Behind legislation. </w:t>
-      </w:r>
-      <w:r>
-        <w:t xml:space="preserve"> How did a school district’s policy regarding the allocation of </w:t>
-      </w:r>
+        <w:t>note</w:t>
+      </w:r>
+      <w:proofErr w:type="gramEnd"/>
       <w:r>
         <w:rPr>
           <w:i/>
         </w:rPr>
-        <w:t>Reading First</w:t>
-      </w:r>
-      <w:r>
-        <w:t xml:space="preserve"> funds play a role in determining which districts would participate in the evaluation of the </w:t>
+        <w:t xml:space="preserve">: Murnane and Willett do not explicitly </w:t>
       </w:r>
       <w:r>
         <w:rPr>
           <w:i/>
         </w:rPr>
-        <w:t>Reading First</w:t>
-      </w:r>
-      <w:r>
-        <w:t xml:space="preserve"> program?</w:t>
-      </w:r>
-    </w:p>
-    <w:p>
-      <w:pPr>
-        <w:rPr>
-          <w:color w:val="FF0000"/>
-        </w:rPr>
-      </w:pPr>
+        <w:t xml:space="preserve">reference </w:t>
+      </w:r>
+      <w:r>
+        <w:rPr>
+          <w:i/>
+        </w:rPr>
+        <w:t>the “Big Three,” but in describing the conditions under which RD assumptions are met, they do so implicitly. Can you figure it out?</w:t>
+      </w:r>
+      <w:r>
+        <w:t>)</w:t>
+      </w:r>
+    </w:p>
+    <w:p>
+      <w:pPr>
+        <w:numPr>
+          <w:ilvl w:val="0"/>
+          <w:numId w:val="13"/>
+        </w:numPr>
+        <w:ind w:left="1080"/>
+      </w:pPr>
+      <w:r>
+        <w:t xml:space="preserve">Was compliance with the class size maximum rule better in the data set from Israel that Angrist and Lavy analyzed or in the dataset from Chile that Urquiola and </w:t>
+      </w:r>
+      <w:proofErr w:type="spellStart"/>
+      <w:r>
+        <w:t>Verhoogen</w:t>
+      </w:r>
+      <w:proofErr w:type="spellEnd"/>
+      <w:r>
+        <w:t xml:space="preserve"> analyzed?  Be prepared to explain the evidence supporting your answer.</w:t>
+      </w:r>
+    </w:p>
+    <w:p>
+      <w:pPr>
+        <w:numPr>
+          <w:ilvl w:val="0"/>
+          <w:numId w:val="13"/>
+        </w:numPr>
+        <w:ind w:left="1080"/>
+      </w:pPr>
+      <w:r>
+        <w:t xml:space="preserve">Why did Urquiola and </w:t>
+      </w:r>
+      <w:proofErr w:type="spellStart"/>
+      <w:r>
+        <w:t>Verhoogen</w:t>
+      </w:r>
+      <w:proofErr w:type="spellEnd"/>
+      <w:r>
+        <w:t xml:space="preserve"> conclude that the application of the regression discontinuity (RD) methodology to the data from Chile would not provide an unbiased estimate of the impact of an offer of class size on student achievement?  </w:t>
+      </w:r>
+    </w:p>
+    <w:p>
+      <w:pPr>
+        <w:numPr>
+          <w:ilvl w:val="0"/>
+          <w:numId w:val="13"/>
+        </w:numPr>
+        <w:ind w:left="1080"/>
+      </w:pPr>
+      <w:r>
+        <w:t xml:space="preserve">What lessons do you take away from the Urquiola and </w:t>
+      </w:r>
+      <w:proofErr w:type="spellStart"/>
+      <w:r>
+        <w:t>Verhoogen</w:t>
+      </w:r>
+      <w:proofErr w:type="spellEnd"/>
+      <w:r>
+        <w:t xml:space="preserve"> paper about the steps you should take in examining data to determine whether the RD method is appropriate for providing an unbiased estimate of the impact of a particular policy?</w:t>
+      </w:r>
     </w:p>
     <w:sectPr>
-      <w:headerReference w:type="even" r:id="rId10"/>
-      <w:footerReference w:type="default" r:id="rId11"/>
+      <w:headerReference w:type="even" r:id="rId11"/>
+      <w:footerReference w:type="default" r:id="rId12"/>
       <w:pgSz w:w="12240" w:h="15840"/>
       <w:pgMar w:top="1440" w:right="1152" w:bottom="1440" w:left="1152" w:header="720" w:footer="720" w:gutter="0"/>
       <w:cols w:space="720"/>
@@ -1845,7 +1840,7 @@
 </file>
 
 <file path=word/endnotes.xml><?xml version="1.0" encoding="utf-8"?>
-<w:endnotes xmlns:wpc="http://schemas.microsoft.com/office/word/2010/wordprocessingCanvas" xmlns:cx="http://schemas.microsoft.com/office/drawing/2014/chartex" xmlns:cx1="http://schemas.microsoft.com/office/drawing/2015/9/8/chartex" xmlns:mc="http://schemas.openxmlformats.org/markup-compatibility/2006" xmlns:o="urn:schemas-microsoft-com:office:office" xmlns:r="http://schemas.openxmlformats.org/officeDocument/2006/relationships" xmlns:m="http://schemas.openxmlformats.org/officeDocument/2006/math" xmlns:v="urn:schemas-microsoft-com:vml" xmlns:wp14="http://schemas.microsoft.com/office/word/2010/wordprocessingDrawing" xmlns:wp="http://schemas.openxmlformats.org/drawingml/2006/wordprocessingDrawing" xmlns:w10="urn:schemas-microsoft-com:office:word" xmlns:w="http://schemas.openxmlformats.org/wordprocessingml/2006/main" xmlns:w14="http://schemas.microsoft.com/office/word/2010/wordml" xmlns:w15="http://schemas.microsoft.com/office/word/2012/wordml" xmlns:w16se="http://schemas.microsoft.com/office/word/2015/wordml/symex" xmlns:wpg="http://schemas.microsoft.com/office/word/2010/wordprocessingGroup" xmlns:wpi="http://schemas.microsoft.com/office/word/2010/wordprocessingInk" xmlns:wne="http://schemas.microsoft.com/office/word/2006/wordml" xmlns:wps="http://schemas.microsoft.com/office/word/2010/wordprocessingShape" mc:Ignorable="w14 w15 w16se wp14">
+<w:endnotes xmlns:wpc="http://schemas.microsoft.com/office/word/2010/wordprocessingCanvas" xmlns:cx="http://schemas.microsoft.com/office/drawing/2014/chartex" xmlns:cx1="http://schemas.microsoft.com/office/drawing/2015/9/8/chartex" xmlns:cx2="http://schemas.microsoft.com/office/drawing/2015/10/21/chartex" xmlns:cx3="http://schemas.microsoft.com/office/drawing/2016/5/9/chartex" xmlns:cx4="http://schemas.microsoft.com/office/drawing/2016/5/10/chartex" xmlns:cx5="http://schemas.microsoft.com/office/drawing/2016/5/11/chartex" xmlns:cx6="http://schemas.microsoft.com/office/drawing/2016/5/12/chartex" xmlns:cx7="http://schemas.microsoft.com/office/drawing/2016/5/13/chartex" xmlns:cx8="http://schemas.microsoft.com/office/drawing/2016/5/14/chartex" xmlns:mc="http://schemas.openxmlformats.org/markup-compatibility/2006" xmlns:aink="http://schemas.microsoft.com/office/drawing/2016/ink" xmlns:am3d="http://schemas.microsoft.com/office/drawing/2017/model3d" xmlns:o="urn:schemas-microsoft-com:office:office" xmlns:oel="http://schemas.microsoft.com/office/2019/extlst" xmlns:r="http://schemas.openxmlformats.org/officeDocument/2006/relationships" xmlns:m="http://schemas.openxmlformats.org/officeDocument/2006/math" xmlns:v="urn:schemas-microsoft-com:vml" xmlns:wp14="http://schemas.microsoft.com/office/word/2010/wordprocessingDrawing" xmlns:wp="http://schemas.openxmlformats.org/drawingml/2006/wordprocessingDrawing" xmlns:w10="urn:schemas-microsoft-com:office:word" xmlns:w="http://schemas.openxmlformats.org/wordprocessingml/2006/main" xmlns:w14="http://schemas.microsoft.com/office/word/2010/wordml" xmlns:w15="http://schemas.microsoft.com/office/word/2012/wordml" xmlns:w16cex="http://schemas.microsoft.com/office/word/2018/wordml/cex" xmlns:w16cid="http://schemas.microsoft.com/office/word/2016/wordml/cid" xmlns:w16="http://schemas.microsoft.com/office/word/2018/wordml" xmlns:w16sdtdh="http://schemas.microsoft.com/office/word/2020/wordml/sdtdatahash" xmlns:w16se="http://schemas.microsoft.com/office/word/2015/wordml/symex" xmlns:wpg="http://schemas.microsoft.com/office/word/2010/wordprocessingGroup" xmlns:wpi="http://schemas.microsoft.com/office/word/2010/wordprocessingInk" xmlns:wne="http://schemas.microsoft.com/office/word/2006/wordml" xmlns:wps="http://schemas.microsoft.com/office/word/2010/wordprocessingShape" mc:Ignorable="w14 w15 w16se w16cid w16 w16cex w16sdtdh wp14">
   <w:endnote w:type="separator" w:id="-1">
     <w:p>
       <w:r>
@@ -1864,7 +1859,7 @@
 </file>
 
 <file path=word/footer1.xml><?xml version="1.0" encoding="utf-8"?>
-<w:ftr xmlns:wpc="http://schemas.microsoft.com/office/word/2010/wordprocessingCanvas" xmlns:cx="http://schemas.microsoft.com/office/drawing/2014/chartex" xmlns:cx1="http://schemas.microsoft.com/office/drawing/2015/9/8/chartex" xmlns:mc="http://schemas.openxmlformats.org/markup-compatibility/2006" xmlns:o="urn:schemas-microsoft-com:office:office" xmlns:r="http://schemas.openxmlformats.org/officeDocument/2006/relationships" xmlns:m="http://schemas.openxmlformats.org/officeDocument/2006/math" xmlns:v="urn:schemas-microsoft-com:vml" xmlns:wp14="http://schemas.microsoft.com/office/word/2010/wordprocessingDrawing" xmlns:wp="http://schemas.openxmlformats.org/drawingml/2006/wordprocessingDrawing" xmlns:w10="urn:schemas-microsoft-com:office:word" xmlns:w="http://schemas.openxmlformats.org/wordprocessingml/2006/main" xmlns:w14="http://schemas.microsoft.com/office/word/2010/wordml" xmlns:w15="http://schemas.microsoft.com/office/word/2012/wordml" xmlns:w16se="http://schemas.microsoft.com/office/word/2015/wordml/symex" xmlns:wpg="http://schemas.microsoft.com/office/word/2010/wordprocessingGroup" xmlns:wpi="http://schemas.microsoft.com/office/word/2010/wordprocessingInk" xmlns:wne="http://schemas.microsoft.com/office/word/2006/wordml" xmlns:wps="http://schemas.microsoft.com/office/word/2010/wordprocessingShape" mc:Ignorable="w14 w15 w16se wp14">
+<w:ftr xmlns:wpc="http://schemas.microsoft.com/office/word/2010/wordprocessingCanvas" xmlns:cx="http://schemas.microsoft.com/office/drawing/2014/chartex" xmlns:cx1="http://schemas.microsoft.com/office/drawing/2015/9/8/chartex" xmlns:cx2="http://schemas.microsoft.com/office/drawing/2015/10/21/chartex" xmlns:cx3="http://schemas.microsoft.com/office/drawing/2016/5/9/chartex" xmlns:cx4="http://schemas.microsoft.com/office/drawing/2016/5/10/chartex" xmlns:cx5="http://schemas.microsoft.com/office/drawing/2016/5/11/chartex" xmlns:cx6="http://schemas.microsoft.com/office/drawing/2016/5/12/chartex" xmlns:cx7="http://schemas.microsoft.com/office/drawing/2016/5/13/chartex" xmlns:cx8="http://schemas.microsoft.com/office/drawing/2016/5/14/chartex" xmlns:mc="http://schemas.openxmlformats.org/markup-compatibility/2006" xmlns:aink="http://schemas.microsoft.com/office/drawing/2016/ink" xmlns:am3d="http://schemas.microsoft.com/office/drawing/2017/model3d" xmlns:o="urn:schemas-microsoft-com:office:office" xmlns:oel="http://schemas.microsoft.com/office/2019/extlst" xmlns:r="http://schemas.openxmlformats.org/officeDocument/2006/relationships" xmlns:m="http://schemas.openxmlformats.org/officeDocument/2006/math" xmlns:v="urn:schemas-microsoft-com:vml" xmlns:wp14="http://schemas.microsoft.com/office/word/2010/wordprocessingDrawing" xmlns:wp="http://schemas.openxmlformats.org/drawingml/2006/wordprocessingDrawing" xmlns:w10="urn:schemas-microsoft-com:office:word" xmlns:w="http://schemas.openxmlformats.org/wordprocessingml/2006/main" xmlns:w14="http://schemas.microsoft.com/office/word/2010/wordml" xmlns:w15="http://schemas.microsoft.com/office/word/2012/wordml" xmlns:w16cex="http://schemas.microsoft.com/office/word/2018/wordml/cex" xmlns:w16cid="http://schemas.microsoft.com/office/word/2016/wordml/cid" xmlns:w16="http://schemas.microsoft.com/office/word/2018/wordml" xmlns:w16sdtdh="http://schemas.microsoft.com/office/word/2020/wordml/sdtdatahash" xmlns:w16se="http://schemas.microsoft.com/office/word/2015/wordml/symex" xmlns:wpg="http://schemas.microsoft.com/office/word/2010/wordprocessingGroup" xmlns:wpi="http://schemas.microsoft.com/office/word/2010/wordprocessingInk" xmlns:wne="http://schemas.microsoft.com/office/word/2006/wordml" xmlns:wps="http://schemas.microsoft.com/office/word/2010/wordprocessingShape" mc:Ignorable="w14 w15 w16se w16cid w16 w16cex w16sdtdh wp14">
   <w:sdt>
     <w:sdtPr>
       <w:id w:val="-1570191518"/>
@@ -1917,7 +1912,7 @@
 </file>
 
 <file path=word/footnotes.xml><?xml version="1.0" encoding="utf-8"?>
-<w:footnotes xmlns:wpc="http://schemas.microsoft.com/office/word/2010/wordprocessingCanvas" xmlns:cx="http://schemas.microsoft.com/office/drawing/2014/chartex" xmlns:cx1="http://schemas.microsoft.com/office/drawing/2015/9/8/chartex" xmlns:mc="http://schemas.openxmlformats.org/markup-compatibility/2006" xmlns:o="urn:schemas-microsoft-com:office:office" xmlns:r="http://schemas.openxmlformats.org/officeDocument/2006/relationships" xmlns:m="http://schemas.openxmlformats.org/officeDocument/2006/math" xmlns:v="urn:schemas-microsoft-com:vml" xmlns:wp14="http://schemas.microsoft.com/office/word/2010/wordprocessingDrawing" xmlns:wp="http://schemas.openxmlformats.org/drawingml/2006/wordprocessingDrawing" xmlns:w10="urn:schemas-microsoft-com:office:word" xmlns:w="http://schemas.openxmlformats.org/wordprocessingml/2006/main" xmlns:w14="http://schemas.microsoft.com/office/word/2010/wordml" xmlns:w15="http://schemas.microsoft.com/office/word/2012/wordml" xmlns:w16se="http://schemas.microsoft.com/office/word/2015/wordml/symex" xmlns:wpg="http://schemas.microsoft.com/office/word/2010/wordprocessingGroup" xmlns:wpi="http://schemas.microsoft.com/office/word/2010/wordprocessingInk" xmlns:wne="http://schemas.microsoft.com/office/word/2006/wordml" xmlns:wps="http://schemas.microsoft.com/office/word/2010/wordprocessingShape" mc:Ignorable="w14 w15 w16se wp14">
+<w:footnotes xmlns:wpc="http://schemas.microsoft.com/office/word/2010/wordprocessingCanvas" xmlns:cx="http://schemas.microsoft.com/office/drawing/2014/chartex" xmlns:cx1="http://schemas.microsoft.com/office/drawing/2015/9/8/chartex" xmlns:cx2="http://schemas.microsoft.com/office/drawing/2015/10/21/chartex" xmlns:cx3="http://schemas.microsoft.com/office/drawing/2016/5/9/chartex" xmlns:cx4="http://schemas.microsoft.com/office/drawing/2016/5/10/chartex" xmlns:cx5="http://schemas.microsoft.com/office/drawing/2016/5/11/chartex" xmlns:cx6="http://schemas.microsoft.com/office/drawing/2016/5/12/chartex" xmlns:cx7="http://schemas.microsoft.com/office/drawing/2016/5/13/chartex" xmlns:cx8="http://schemas.microsoft.com/office/drawing/2016/5/14/chartex" xmlns:mc="http://schemas.openxmlformats.org/markup-compatibility/2006" xmlns:aink="http://schemas.microsoft.com/office/drawing/2016/ink" xmlns:am3d="http://schemas.microsoft.com/office/drawing/2017/model3d" xmlns:o="urn:schemas-microsoft-com:office:office" xmlns:oel="http://schemas.microsoft.com/office/2019/extlst" xmlns:r="http://schemas.openxmlformats.org/officeDocument/2006/relationships" xmlns:m="http://schemas.openxmlformats.org/officeDocument/2006/math" xmlns:v="urn:schemas-microsoft-com:vml" xmlns:wp14="http://schemas.microsoft.com/office/word/2010/wordprocessingDrawing" xmlns:wp="http://schemas.openxmlformats.org/drawingml/2006/wordprocessingDrawing" xmlns:w10="urn:schemas-microsoft-com:office:word" xmlns:w="http://schemas.openxmlformats.org/wordprocessingml/2006/main" xmlns:w14="http://schemas.microsoft.com/office/word/2010/wordml" xmlns:w15="http://schemas.microsoft.com/office/word/2012/wordml" xmlns:w16cex="http://schemas.microsoft.com/office/word/2018/wordml/cex" xmlns:w16cid="http://schemas.microsoft.com/office/word/2016/wordml/cid" xmlns:w16="http://schemas.microsoft.com/office/word/2018/wordml" xmlns:w16sdtdh="http://schemas.microsoft.com/office/word/2020/wordml/sdtdatahash" xmlns:w16se="http://schemas.microsoft.com/office/word/2015/wordml/symex" xmlns:wpg="http://schemas.microsoft.com/office/word/2010/wordprocessingGroup" xmlns:wpi="http://schemas.microsoft.com/office/word/2010/wordprocessingInk" xmlns:wne="http://schemas.microsoft.com/office/word/2006/wordml" xmlns:wps="http://schemas.microsoft.com/office/word/2010/wordprocessingShape" mc:Ignorable="w14 w15 w16se w16cid w16 w16cex w16sdtdh wp14">
   <w:footnote w:type="separator" w:id="-1">
     <w:p>
       <w:r>
@@ -1936,7 +1931,7 @@
 </file>
 
 <file path=word/header1.xml><?xml version="1.0" encoding="utf-8"?>
-<w:hdr xmlns:wpc="http://schemas.microsoft.com/office/word/2010/wordprocessingCanvas" xmlns:cx="http://schemas.microsoft.com/office/drawing/2014/chartex" xmlns:cx1="http://schemas.microsoft.com/office/drawing/2015/9/8/chartex" xmlns:mc="http://schemas.openxmlformats.org/markup-compatibility/2006" xmlns:o="urn:schemas-microsoft-com:office:office" xmlns:r="http://schemas.openxmlformats.org/officeDocument/2006/relationships" xmlns:m="http://schemas.openxmlformats.org/officeDocument/2006/math" xmlns:v="urn:schemas-microsoft-com:vml" xmlns:wp14="http://schemas.microsoft.com/office/word/2010/wordprocessingDrawing" xmlns:wp="http://schemas.openxmlformats.org/drawingml/2006/wordprocessingDrawing" xmlns:w10="urn:schemas-microsoft-com:office:word" xmlns:w="http://schemas.openxmlformats.org/wordprocessingml/2006/main" xmlns:w14="http://schemas.microsoft.com/office/word/2010/wordml" xmlns:w15="http://schemas.microsoft.com/office/word/2012/wordml" xmlns:w16se="http://schemas.microsoft.com/office/word/2015/wordml/symex" xmlns:wpg="http://schemas.microsoft.com/office/word/2010/wordprocessingGroup" xmlns:wpi="http://schemas.microsoft.com/office/word/2010/wordprocessingInk" xmlns:wne="http://schemas.microsoft.com/office/word/2006/wordml" xmlns:wps="http://schemas.microsoft.com/office/word/2010/wordprocessingShape" mc:Ignorable="w14 w15 w16se wp14">
+<w:hdr xmlns:wpc="http://schemas.microsoft.com/office/word/2010/wordprocessingCanvas" xmlns:cx="http://schemas.microsoft.com/office/drawing/2014/chartex" xmlns:cx1="http://schemas.microsoft.com/office/drawing/2015/9/8/chartex" xmlns:cx2="http://schemas.microsoft.com/office/drawing/2015/10/21/chartex" xmlns:cx3="http://schemas.microsoft.com/office/drawing/2016/5/9/chartex" xmlns:cx4="http://schemas.microsoft.com/office/drawing/2016/5/10/chartex" xmlns:cx5="http://schemas.microsoft.com/office/drawing/2016/5/11/chartex" xmlns:cx6="http://schemas.microsoft.com/office/drawing/2016/5/12/chartex" xmlns:cx7="http://schemas.microsoft.com/office/drawing/2016/5/13/chartex" xmlns:cx8="http://schemas.microsoft.com/office/drawing/2016/5/14/chartex" xmlns:mc="http://schemas.openxmlformats.org/markup-compatibility/2006" xmlns:aink="http://schemas.microsoft.com/office/drawing/2016/ink" xmlns:am3d="http://schemas.microsoft.com/office/drawing/2017/model3d" xmlns:o="urn:schemas-microsoft-com:office:office" xmlns:oel="http://schemas.microsoft.com/office/2019/extlst" xmlns:r="http://schemas.openxmlformats.org/officeDocument/2006/relationships" xmlns:m="http://schemas.openxmlformats.org/officeDocument/2006/math" xmlns:v="urn:schemas-microsoft-com:vml" xmlns:wp14="http://schemas.microsoft.com/office/word/2010/wordprocessingDrawing" xmlns:wp="http://schemas.openxmlformats.org/drawingml/2006/wordprocessingDrawing" xmlns:w10="urn:schemas-microsoft-com:office:word" xmlns:w="http://schemas.openxmlformats.org/wordprocessingml/2006/main" xmlns:w14="http://schemas.microsoft.com/office/word/2010/wordml" xmlns:w15="http://schemas.microsoft.com/office/word/2012/wordml" xmlns:w16cex="http://schemas.microsoft.com/office/word/2018/wordml/cex" xmlns:w16cid="http://schemas.microsoft.com/office/word/2016/wordml/cid" xmlns:w16="http://schemas.microsoft.com/office/word/2018/wordml" xmlns:w16sdtdh="http://schemas.microsoft.com/office/word/2020/wordml/sdtdatahash" xmlns:w16se="http://schemas.microsoft.com/office/word/2015/wordml/symex" xmlns:wpg="http://schemas.microsoft.com/office/word/2010/wordprocessingGroup" xmlns:wpi="http://schemas.microsoft.com/office/word/2010/wordprocessingInk" xmlns:wne="http://schemas.microsoft.com/office/word/2006/wordml" xmlns:wps="http://schemas.microsoft.com/office/word/2010/wordprocessingShape" mc:Ignorable="w14 w15 w16se w16cid w16 w16cex w16sdtdh wp14">
   <w:p>
     <w:pPr>
       <w:pStyle w:val="Header"/>
@@ -1986,7 +1981,7 @@
 </file>
 
 <file path=word/numbering.xml><?xml version="1.0" encoding="utf-8"?>
-<w:numbering xmlns:wpc="http://schemas.microsoft.com/office/word/2010/wordprocessingCanvas" xmlns:cx="http://schemas.microsoft.com/office/drawing/2014/chartex" xmlns:cx1="http://schemas.microsoft.com/office/drawing/2015/9/8/chartex" xmlns:mc="http://schemas.openxmlformats.org/markup-compatibility/2006" xmlns:o="urn:schemas-microsoft-com:office:office" xmlns:r="http://schemas.openxmlformats.org/officeDocument/2006/relationships" xmlns:m="http://schemas.openxmlformats.org/officeDocument/2006/math" xmlns:v="urn:schemas-microsoft-com:vml" xmlns:wp14="http://schemas.microsoft.com/office/word/2010/wordprocessingDrawing" xmlns:wp="http://schemas.openxmlformats.org/drawingml/2006/wordprocessingDrawing" xmlns:w10="urn:schemas-microsoft-com:office:word" xmlns:w="http://schemas.openxmlformats.org/wordprocessingml/2006/main" xmlns:w14="http://schemas.microsoft.com/office/word/2010/wordml" xmlns:w15="http://schemas.microsoft.com/office/word/2012/wordml" xmlns:w16se="http://schemas.microsoft.com/office/word/2015/wordml/symex" xmlns:wpg="http://schemas.microsoft.com/office/word/2010/wordprocessingGroup" xmlns:wpi="http://schemas.microsoft.com/office/word/2010/wordprocessingInk" xmlns:wne="http://schemas.microsoft.com/office/word/2006/wordml" xmlns:wps="http://schemas.microsoft.com/office/word/2010/wordprocessingShape" mc:Ignorable="w14 w15 w16se wp14">
+<w:numbering xmlns:wpc="http://schemas.microsoft.com/office/word/2010/wordprocessingCanvas" xmlns:cx="http://schemas.microsoft.com/office/drawing/2014/chartex" xmlns:cx1="http://schemas.microsoft.com/office/drawing/2015/9/8/chartex" xmlns:cx2="http://schemas.microsoft.com/office/drawing/2015/10/21/chartex" xmlns:cx3="http://schemas.microsoft.com/office/drawing/2016/5/9/chartex" xmlns:cx4="http://schemas.microsoft.com/office/drawing/2016/5/10/chartex" xmlns:cx5="http://schemas.microsoft.com/office/drawing/2016/5/11/chartex" xmlns:cx6="http://schemas.microsoft.com/office/drawing/2016/5/12/chartex" xmlns:cx7="http://schemas.microsoft.com/office/drawing/2016/5/13/chartex" xmlns:cx8="http://schemas.microsoft.com/office/drawing/2016/5/14/chartex" xmlns:mc="http://schemas.openxmlformats.org/markup-compatibility/2006" xmlns:aink="http://schemas.microsoft.com/office/drawing/2016/ink" xmlns:am3d="http://schemas.microsoft.com/office/drawing/2017/model3d" xmlns:o="urn:schemas-microsoft-com:office:office" xmlns:oel="http://schemas.microsoft.com/office/2019/extlst" xmlns:r="http://schemas.openxmlformats.org/officeDocument/2006/relationships" xmlns:m="http://schemas.openxmlformats.org/officeDocument/2006/math" xmlns:v="urn:schemas-microsoft-com:vml" xmlns:wp14="http://schemas.microsoft.com/office/word/2010/wordprocessingDrawing" xmlns:wp="http://schemas.openxmlformats.org/drawingml/2006/wordprocessingDrawing" xmlns:w10="urn:schemas-microsoft-com:office:word" xmlns:w="http://schemas.openxmlformats.org/wordprocessingml/2006/main" xmlns:w14="http://schemas.microsoft.com/office/word/2010/wordml" xmlns:w15="http://schemas.microsoft.com/office/word/2012/wordml" xmlns:w16cex="http://schemas.microsoft.com/office/word/2018/wordml/cex" xmlns:w16cid="http://schemas.microsoft.com/office/word/2016/wordml/cid" xmlns:w16="http://schemas.microsoft.com/office/word/2018/wordml" xmlns:w16sdtdh="http://schemas.microsoft.com/office/word/2020/wordml/sdtdatahash" xmlns:w16se="http://schemas.microsoft.com/office/word/2015/wordml/symex" xmlns:wpg="http://schemas.microsoft.com/office/word/2010/wordprocessingGroup" xmlns:wpi="http://schemas.microsoft.com/office/word/2010/wordprocessingInk" xmlns:wne="http://schemas.microsoft.com/office/word/2006/wordml" xmlns:wps="http://schemas.microsoft.com/office/word/2010/wordprocessingShape" mc:Ignorable="w14 w15 w16se w16cid w16 w16cex w16sdtdh wp14">
   <w:abstractNum w:abstractNumId="0" w15:restartNumberingAfterBreak="0">
     <w:nsid w:val="010D085C"/>
     <w:multiLevelType w:val="hybridMultilevel"/>
@@ -3057,7 +3052,7 @@
   <w:abstractNum w:abstractNumId="11" w15:restartNumberingAfterBreak="0">
     <w:nsid w:val="525A04A8"/>
     <w:multiLevelType w:val="hybridMultilevel"/>
-    <w:tmpl w:val="B0A42FAE"/>
+    <w:tmpl w:val="CC44030C"/>
     <w:lvl w:ilvl="0" w:tplc="04090015">
       <w:start w:val="1"/>
       <w:numFmt w:val="upperLetter"/>
@@ -3070,16 +3065,16 @@
         <w:rFonts w:hint="default"/>
       </w:rPr>
     </w:lvl>
-    <w:lvl w:ilvl="1" w:tplc="04090019">
-      <w:start w:val="1"/>
-      <w:numFmt w:val="lowerLetter"/>
+    <w:lvl w:ilvl="1" w:tplc="0409000F">
+      <w:start w:val="1"/>
+      <w:numFmt w:val="decimal"/>
       <w:lvlText w:val="%2."/>
       <w:lvlJc w:val="left"/>
       <w:pPr>
         <w:ind w:left="1440" w:hanging="360"/>
       </w:pPr>
     </w:lvl>
-    <w:lvl w:ilvl="2" w:tplc="0409001B" w:tentative="1">
+    <w:lvl w:ilvl="2" w:tplc="0409001B">
       <w:start w:val="1"/>
       <w:numFmt w:val="lowerRoman"/>
       <w:lvlText w:val="%3."/>
@@ -3588,62 +3583,62 @@
       </w:pPr>
     </w:lvl>
   </w:abstractNum>
-  <w:num w:numId="1">
+  <w:num w:numId="1" w16cid:durableId="1535656740">
     <w:abstractNumId w:val="1"/>
   </w:num>
-  <w:num w:numId="2">
+  <w:num w:numId="2" w16cid:durableId="275676005">
     <w:abstractNumId w:val="7"/>
   </w:num>
-  <w:num w:numId="3">
+  <w:num w:numId="3" w16cid:durableId="584342578">
     <w:abstractNumId w:val="3"/>
   </w:num>
-  <w:num w:numId="4">
+  <w:num w:numId="4" w16cid:durableId="1304000515">
     <w:abstractNumId w:val="11"/>
   </w:num>
-  <w:num w:numId="5">
+  <w:num w:numId="5" w16cid:durableId="2001157677">
     <w:abstractNumId w:val="13"/>
   </w:num>
-  <w:num w:numId="6">
+  <w:num w:numId="6" w16cid:durableId="1449474360">
     <w:abstractNumId w:val="15"/>
   </w:num>
-  <w:num w:numId="7">
+  <w:num w:numId="7" w16cid:durableId="2005162706">
     <w:abstractNumId w:val="5"/>
   </w:num>
-  <w:num w:numId="8">
+  <w:num w:numId="8" w16cid:durableId="313484648">
     <w:abstractNumId w:val="0"/>
   </w:num>
-  <w:num w:numId="9">
+  <w:num w:numId="9" w16cid:durableId="1521384981">
     <w:abstractNumId w:val="16"/>
   </w:num>
-  <w:num w:numId="10">
+  <w:num w:numId="10" w16cid:durableId="419523953">
     <w:abstractNumId w:val="6"/>
   </w:num>
-  <w:num w:numId="11">
+  <w:num w:numId="11" w16cid:durableId="1872453907">
     <w:abstractNumId w:val="4"/>
   </w:num>
-  <w:num w:numId="12">
+  <w:num w:numId="12" w16cid:durableId="387922845">
     <w:abstractNumId w:val="2"/>
   </w:num>
-  <w:num w:numId="13">
+  <w:num w:numId="13" w16cid:durableId="371617525">
     <w:abstractNumId w:val="8"/>
   </w:num>
-  <w:num w:numId="14">
+  <w:num w:numId="14" w16cid:durableId="1860309829">
     <w:abstractNumId w:val="9"/>
   </w:num>
-  <w:num w:numId="15">
+  <w:num w:numId="15" w16cid:durableId="690302917">
     <w:abstractNumId w:val="14"/>
   </w:num>
-  <w:num w:numId="16">
+  <w:num w:numId="16" w16cid:durableId="1704940898">
     <w:abstractNumId w:val="12"/>
   </w:num>
-  <w:num w:numId="17">
+  <w:num w:numId="17" w16cid:durableId="1771706641">
     <w:abstractNumId w:val="10"/>
   </w:num>
 </w:numbering>
 </file>
 
 <file path=word/styles.xml><?xml version="1.0" encoding="utf-8"?>
-<w:styles xmlns:mc="http://schemas.openxmlformats.org/markup-compatibility/2006" xmlns:r="http://schemas.openxmlformats.org/officeDocument/2006/relationships" xmlns:w="http://schemas.openxmlformats.org/wordprocessingml/2006/main" xmlns:w14="http://schemas.microsoft.com/office/word/2010/wordml" xmlns:w15="http://schemas.microsoft.com/office/word/2012/wordml" xmlns:w16se="http://schemas.microsoft.com/office/word/2015/wordml/symex" mc:Ignorable="w14 w15 w16se">
+<w:styles xmlns:mc="http://schemas.openxmlformats.org/markup-compatibility/2006" xmlns:r="http://schemas.openxmlformats.org/officeDocument/2006/relationships" xmlns:w="http://schemas.openxmlformats.org/wordprocessingml/2006/main" xmlns:w14="http://schemas.microsoft.com/office/word/2010/wordml" xmlns:w15="http://schemas.microsoft.com/office/word/2012/wordml" xmlns:w16cex="http://schemas.microsoft.com/office/word/2018/wordml/cex" xmlns:w16cid="http://schemas.microsoft.com/office/word/2016/wordml/cid" xmlns:w16="http://schemas.microsoft.com/office/word/2018/wordml" xmlns:w16sdtdh="http://schemas.microsoft.com/office/word/2020/wordml/sdtdatahash" xmlns:w16se="http://schemas.microsoft.com/office/word/2015/wordml/symex" mc:Ignorable="w14 w15 w16se w16cid w16 w16cex w16sdtdh">
   <w:docDefaults>
     <w:rPrDefault>
       <w:rPr>
@@ -3653,7 +3648,7 @@
     </w:rPrDefault>
     <w:pPrDefault/>
   </w:docDefaults>
-  <w:latentStyles w:defLockedState="0" w:defUIPriority="0" w:defSemiHidden="0" w:defUnhideWhenUsed="0" w:defQFormat="0" w:count="371">
+  <w:latentStyles w:defLockedState="0" w:defUIPriority="0" w:defSemiHidden="0" w:defUnhideWhenUsed="0" w:defQFormat="0" w:count="376">
     <w:lsdException w:name="Normal" w:qFormat="1"/>
     <w:lsdException w:name="heading 1" w:qFormat="1"/>
     <w:lsdException w:name="heading 2" w:semiHidden="1" w:unhideWhenUsed="1" w:qFormat="1"/>
@@ -3929,6 +3924,11 @@
     <w:lsdException w:name="List Table 5 Dark Accent 6" w:uiPriority="50"/>
     <w:lsdException w:name="List Table 6 Colorful Accent 6" w:uiPriority="51"/>
     <w:lsdException w:name="List Table 7 Colorful Accent 6" w:uiPriority="52"/>
+    <w:lsdException w:name="Mention" w:semiHidden="1" w:uiPriority="99" w:unhideWhenUsed="1"/>
+    <w:lsdException w:name="Smart Hyperlink" w:semiHidden="1" w:uiPriority="99" w:unhideWhenUsed="1"/>
+    <w:lsdException w:name="Hashtag" w:semiHidden="1" w:uiPriority="99" w:unhideWhenUsed="1"/>
+    <w:lsdException w:name="Unresolved Mention" w:semiHidden="1" w:uiPriority="99" w:unhideWhenUsed="1"/>
+    <w:lsdException w:name="Smart Link" w:semiHidden="1" w:uiPriority="99" w:unhideWhenUsed="1"/>
   </w:latentStyles>
   <w:style w:type="paragraph" w:default="1" w:styleId="Normal">
     <w:name w:val="Normal"/>
@@ -4059,6 +4059,37 @@
     <w:rPr>
       <w:sz w:val="24"/>
       <w:szCs w:val="24"/>
+    </w:rPr>
+  </w:style>
+  <w:style w:type="character" w:styleId="PlaceholderText">
+    <w:name w:val="Placeholder Text"/>
+    <w:basedOn w:val="DefaultParagraphFont"/>
+    <w:uiPriority w:val="99"/>
+    <w:semiHidden/>
+    <w:rsid w:val="00407F39"/>
+    <w:rPr>
+      <w:color w:val="666666"/>
+    </w:rPr>
+  </w:style>
+  <w:style w:type="character" w:styleId="Hyperlink">
+    <w:name w:val="Hyperlink"/>
+    <w:basedOn w:val="DefaultParagraphFont"/>
+    <w:rsid w:val="00452F7F"/>
+    <w:rPr>
+      <w:color w:val="0563C1" w:themeColor="hyperlink"/>
+      <w:u w:val="single"/>
+    </w:rPr>
+  </w:style>
+  <w:style w:type="character" w:styleId="UnresolvedMention">
+    <w:name w:val="Unresolved Mention"/>
+    <w:basedOn w:val="DefaultParagraphFont"/>
+    <w:uiPriority w:val="99"/>
+    <w:semiHidden/>
+    <w:unhideWhenUsed/>
+    <w:rsid w:val="00452F7F"/>
+    <w:rPr>
+      <w:color w:val="605E5C"/>
+      <w:shd w:val="clear" w:color="auto" w:fill="E1DFDD"/>
     </w:rPr>
   </w:style>
 </w:styles>
@@ -4326,18 +4357,18 @@
 </file>
 
 <file path=customXml/item1.xml><?xml version="1.0" encoding="utf-8"?>
-<p:properties xmlns:p="http://schemas.microsoft.com/office/2006/metadata/properties" xmlns:xsi="http://www.w3.org/2001/XMLSchema-instance" xmlns:pc="http://schemas.microsoft.com/office/infopath/2007/PartnerControls">
-  <documentManagement/>
-</p:properties>
-</file>
-
-<file path=customXml/item2.xml><?xml version="1.0" encoding="utf-8"?>
 <?mso-contentType ?>
 <FormTemplates xmlns="http://schemas.microsoft.com/sharepoint/v3/contenttype/forms">
   <Display>DocumentLibraryForm</Display>
   <Edit>DocumentLibraryForm</Edit>
   <New>DocumentLibraryForm</New>
 </FormTemplates>
+</file>
+
+<file path=customXml/item2.xml><?xml version="1.0" encoding="utf-8"?>
+<p:properties xmlns:p="http://schemas.microsoft.com/office/2006/metadata/properties" xmlns:xsi="http://www.w3.org/2001/XMLSchema-instance" xmlns:pc="http://schemas.microsoft.com/office/infopath/2007/PartnerControls">
+  <documentManagement/>
+</p:properties>
 </file>
 
 <file path=customXml/item3.xml><?xml version="1.0" encoding="utf-8"?>
@@ -4525,18 +4556,18 @@
 </file>
 
 <file path=customXml/itemProps1.xml><?xml version="1.0" encoding="utf-8"?>
-<ds:datastoreItem xmlns:ds="http://schemas.openxmlformats.org/officeDocument/2006/customXml" ds:itemID="{990117CC-A8FC-44CA-8AFE-A28D04B2EE6E}">
+<ds:datastoreItem xmlns:ds="http://schemas.openxmlformats.org/officeDocument/2006/customXml" ds:itemID="{2D5844F7-0D60-4596-A9AE-84CA4543DBB3}">
   <ds:schemaRefs>
-    <ds:schemaRef ds:uri="http://schemas.microsoft.com/office/2006/metadata/properties"/>
-    <ds:schemaRef ds:uri="http://schemas.microsoft.com/office/infopath/2007/PartnerControls"/>
+    <ds:schemaRef ds:uri="http://schemas.microsoft.com/sharepoint/v3/contenttype/forms"/>
   </ds:schemaRefs>
 </ds:datastoreItem>
 </file>
 
 <file path=customXml/itemProps2.xml><?xml version="1.0" encoding="utf-8"?>
-<ds:datastoreItem xmlns:ds="http://schemas.openxmlformats.org/officeDocument/2006/customXml" ds:itemID="{2D5844F7-0D60-4596-A9AE-84CA4543DBB3}">
+<ds:datastoreItem xmlns:ds="http://schemas.openxmlformats.org/officeDocument/2006/customXml" ds:itemID="{990117CC-A8FC-44CA-8AFE-A28D04B2EE6E}">
   <ds:schemaRefs>
-    <ds:schemaRef ds:uri="http://schemas.microsoft.com/sharepoint/v3/contenttype/forms"/>
+    <ds:schemaRef ds:uri="http://schemas.microsoft.com/office/2006/metadata/properties"/>
+    <ds:schemaRef ds:uri="http://schemas.microsoft.com/office/infopath/2007/PartnerControls"/>
   </ds:schemaRefs>
 </ds:datastoreItem>
 </file>

</xml_diff>

<commit_message>
add 1 question to discussion questions
</commit_message>
<xml_diff>
--- a/questions/EDLD 650 Class 4 Questions.docx
+++ b/questions/EDLD 650 Class 4 Questions.docx
@@ -813,7 +813,6 @@
         </w:rPr>
         <w:t xml:space="preserve"> identical to the slopes of </w:t>
       </w:r>
-      <w:proofErr w:type="spellStart"/>
       <w:r>
         <w:rPr>
           <w:rFonts w:ascii="Times New Roman" w:hAnsi="Times New Roman" w:cs="Times New Roman"/>
@@ -824,7 +823,6 @@
         </w:rPr>
         <w:t>fsc</w:t>
       </w:r>
-      <w:proofErr w:type="spellEnd"/>
       <w:r>
         <w:rPr>
           <w:rFonts w:ascii="Times New Roman" w:hAnsi="Times New Roman" w:cs="Times New Roman"/>
@@ -1078,25 +1076,7 @@
           <w:sz w:val="24"/>
           <w:szCs w:val="24"/>
         </w:rPr>
-        <w:t xml:space="preserve">Do you think that Angrist and Levy needed to worry about any of the concerns that led Urquiola and </w:t>
-      </w:r>
-      <w:proofErr w:type="spellStart"/>
-      <w:r>
-        <w:rPr>
-          <w:rFonts w:ascii="Times New Roman" w:hAnsi="Times New Roman" w:cs="Times New Roman"/>
-          <w:sz w:val="24"/>
-          <w:szCs w:val="24"/>
-        </w:rPr>
-        <w:t>Verhoogen</w:t>
-      </w:r>
-      <w:proofErr w:type="spellEnd"/>
-      <w:r>
-        <w:rPr>
-          <w:rFonts w:ascii="Times New Roman" w:hAnsi="Times New Roman" w:cs="Times New Roman"/>
-          <w:sz w:val="24"/>
-          <w:szCs w:val="24"/>
-        </w:rPr>
-        <w:t xml:space="preserve"> to decide that the data from Chile were not suitable for estimating the impact of class size on student achievement (see </w:t>
+        <w:t xml:space="preserve">Do you think that Angrist and Levy needed to worry about any of the concerns that led Urquiola and Verhoogen to decide that the data from Chile were not suitable for estimating the impact of class size on student achievement (see </w:t>
       </w:r>
       <w:r>
         <w:rPr>
@@ -1410,11 +1390,31 @@
         <w:ind w:left="1080"/>
       </w:pPr>
       <w:r>
-        <w:t xml:space="preserve">In both Figures 3-5 and Table 7, the authors present analyses conducted on the full sample as well as on sub-samples of different “bandwidths” around the discontinuity. How (if at </w:t>
-      </w:r>
-      <w:r>
         <w:lastRenderedPageBreak/>
-        <w:t>all) do their results differ based on their sample choice and why do they present these alternative specifications?</w:t>
+        <w:t xml:space="preserve">Look at the number in the first cell of Table 4 (6.164). Explain what this number represents. In doing so, try to use the term </w:t>
+      </w:r>
+      <w:r>
+        <w:rPr>
+          <w:i/>
+          <w:iCs/>
+        </w:rPr>
+        <w:t xml:space="preserve">average treatment effect </w:t>
+      </w:r>
+      <w:r>
+        <w:t>and make sure to explain what is the counterfactual and to whom the population of inference is for this coefficient estimate.</w:t>
+      </w:r>
+    </w:p>
+    <w:p>
+      <w:pPr>
+        <w:pStyle w:val="ListParagraph"/>
+        <w:numPr>
+          <w:ilvl w:val="1"/>
+          <w:numId w:val="4"/>
+        </w:numPr>
+        <w:ind w:left="1080"/>
+      </w:pPr>
+      <w:r>
+        <w:t>In both Figures 3-5 and Table 7, the authors present analyses conducted on the full sample as well as on sub-samples of different “bandwidths” around the discontinuity. How (if at all) do their results differ based on their sample choice and why do they present these alternative specifications?</w:t>
       </w:r>
     </w:p>
     <w:p>
@@ -1737,19 +1737,11 @@
       <w:r>
         <w:t>Modern researchers interested in defending the assumptions under which regression discontinuity strategies return unbiased causal estimates often refer to the “Big Three” graphs. They argue that all regression discontinuity studies should minimally include three graphs justifying their assumptions. What are these graphs? (</w:t>
       </w:r>
-      <w:proofErr w:type="gramStart"/>
       <w:r>
         <w:rPr>
           <w:i/>
         </w:rPr>
-        <w:t>note</w:t>
-      </w:r>
-      <w:proofErr w:type="gramEnd"/>
-      <w:r>
-        <w:rPr>
-          <w:i/>
-        </w:rPr>
-        <w:t xml:space="preserve">: Murnane and Willett do not explicitly </w:t>
+        <w:t xml:space="preserve">note: Murnane and Willett do not explicitly </w:t>
       </w:r>
       <w:r>
         <w:rPr>
@@ -1776,15 +1768,7 @@
         <w:ind w:left="1080"/>
       </w:pPr>
       <w:r>
-        <w:t xml:space="preserve">Was compliance with the class size maximum rule better in the data set from Israel that Angrist and Lavy analyzed or in the dataset from Chile that Urquiola and </w:t>
-      </w:r>
-      <w:proofErr w:type="spellStart"/>
-      <w:r>
-        <w:t>Verhoogen</w:t>
-      </w:r>
-      <w:proofErr w:type="spellEnd"/>
-      <w:r>
-        <w:t xml:space="preserve"> analyzed?  Be prepared to explain the evidence supporting your answer.</w:t>
+        <w:t>Was compliance with the class size maximum rule better in the data set from Israel that Angrist and Lavy analyzed or in the dataset from Chile that Urquiola and Verhoogen analyzed?  Be prepared to explain the evidence supporting your answer.</w:t>
       </w:r>
     </w:p>
     <w:p>
@@ -1796,15 +1780,7 @@
         <w:ind w:left="1080"/>
       </w:pPr>
       <w:r>
-        <w:t xml:space="preserve">Why did Urquiola and </w:t>
-      </w:r>
-      <w:proofErr w:type="spellStart"/>
-      <w:r>
-        <w:t>Verhoogen</w:t>
-      </w:r>
-      <w:proofErr w:type="spellEnd"/>
-      <w:r>
-        <w:t xml:space="preserve"> conclude that the application of the regression discontinuity (RD) methodology to the data from Chile would not provide an unbiased estimate of the impact of an offer of class size on student achievement?  </w:t>
+        <w:t xml:space="preserve">Why did Urquiola and Verhoogen conclude that the application of the regression discontinuity (RD) methodology to the data from Chile would not provide an unbiased estimate of the impact of an offer of class size on student achievement?  </w:t>
       </w:r>
     </w:p>
     <w:p>
@@ -1816,15 +1792,7 @@
         <w:ind w:left="1080"/>
       </w:pPr>
       <w:r>
-        <w:t xml:space="preserve">What lessons do you take away from the Urquiola and </w:t>
-      </w:r>
-      <w:proofErr w:type="spellStart"/>
-      <w:r>
-        <w:t>Verhoogen</w:t>
-      </w:r>
-      <w:proofErr w:type="spellEnd"/>
-      <w:r>
-        <w:t xml:space="preserve"> paper about the steps you should take in examining data to determine whether the RD method is appropriate for providing an unbiased estimate of the impact of a particular policy?</w:t>
+        <w:t>What lessons do you take away from the Urquiola and Verhoogen paper about the steps you should take in examining data to determine whether the RD method is appropriate for providing an unbiased estimate of the impact of a particular policy?</w:t>
       </w:r>
     </w:p>
     <w:sectPr>
@@ -4357,21 +4325,6 @@
 </file>
 
 <file path=customXml/item1.xml><?xml version="1.0" encoding="utf-8"?>
-<?mso-contentType ?>
-<FormTemplates xmlns="http://schemas.microsoft.com/sharepoint/v3/contenttype/forms">
-  <Display>DocumentLibraryForm</Display>
-  <Edit>DocumentLibraryForm</Edit>
-  <New>DocumentLibraryForm</New>
-</FormTemplates>
-</file>
-
-<file path=customXml/item2.xml><?xml version="1.0" encoding="utf-8"?>
-<p:properties xmlns:p="http://schemas.microsoft.com/office/2006/metadata/properties" xmlns:xsi="http://www.w3.org/2001/XMLSchema-instance" xmlns:pc="http://schemas.microsoft.com/office/infopath/2007/PartnerControls">
-  <documentManagement/>
-</p:properties>
-</file>
-
-<file path=customXml/item3.xml><?xml version="1.0" encoding="utf-8"?>
 <ct:contentTypeSchema xmlns:ct="http://schemas.microsoft.com/office/2006/metadata/contentType" xmlns:ma="http://schemas.microsoft.com/office/2006/metadata/properties/metaAttributes" ct:_="" ma:_="" ma:contentTypeName="Document" ma:contentTypeID="0x01010023FC7E3D89E3D64EAF0A5A832F4DE801" ma:contentTypeVersion="10" ma:contentTypeDescription="Create a new document." ma:contentTypeScope="" ma:versionID="1d3e30189d775e37ff5a575562b056a3">
   <xsd:schema xmlns:xsd="http://www.w3.org/2001/XMLSchema" xmlns:xs="http://www.w3.org/2001/XMLSchema" xmlns:p="http://schemas.microsoft.com/office/2006/metadata/properties" xmlns:ns3="a033743a-d49d-4b88-a523-f3cf14e77700" targetNamespace="http://schemas.microsoft.com/office/2006/metadata/properties" ma:root="true" ma:fieldsID="86d9ce8cef1075a3a77749bdfd882649" ns3:_="">
     <xsd:import namespace="a033743a-d49d-4b88-a523-f3cf14e77700"/>
@@ -4555,24 +4508,22 @@
 </ct:contentTypeSchema>
 </file>
 
-<file path=customXml/itemProps1.xml><?xml version="1.0" encoding="utf-8"?>
-<ds:datastoreItem xmlns:ds="http://schemas.openxmlformats.org/officeDocument/2006/customXml" ds:itemID="{2D5844F7-0D60-4596-A9AE-84CA4543DBB3}">
-  <ds:schemaRefs>
-    <ds:schemaRef ds:uri="http://schemas.microsoft.com/sharepoint/v3/contenttype/forms"/>
-  </ds:schemaRefs>
-</ds:datastoreItem>
+<file path=customXml/item2.xml><?xml version="1.0" encoding="utf-8"?>
+<p:properties xmlns:p="http://schemas.microsoft.com/office/2006/metadata/properties" xmlns:xsi="http://www.w3.org/2001/XMLSchema-instance" xmlns:pc="http://schemas.microsoft.com/office/infopath/2007/PartnerControls">
+  <documentManagement/>
+</p:properties>
 </file>
 
-<file path=customXml/itemProps2.xml><?xml version="1.0" encoding="utf-8"?>
-<ds:datastoreItem xmlns:ds="http://schemas.openxmlformats.org/officeDocument/2006/customXml" ds:itemID="{990117CC-A8FC-44CA-8AFE-A28D04B2EE6E}">
-  <ds:schemaRefs>
-    <ds:schemaRef ds:uri="http://schemas.microsoft.com/office/2006/metadata/properties"/>
-    <ds:schemaRef ds:uri="http://schemas.microsoft.com/office/infopath/2007/PartnerControls"/>
-  </ds:schemaRefs>
-</ds:datastoreItem>
+<file path=customXml/item3.xml><?xml version="1.0" encoding="utf-8"?>
+<?mso-contentType ?>
+<FormTemplates xmlns="http://schemas.microsoft.com/sharepoint/v3/contenttype/forms">
+  <Display>DocumentLibraryForm</Display>
+  <Edit>DocumentLibraryForm</Edit>
+  <New>DocumentLibraryForm</New>
+</FormTemplates>
 </file>
 
-<file path=customXml/itemProps3.xml><?xml version="1.0" encoding="utf-8"?>
+<file path=customXml/itemProps1.xml><?xml version="1.0" encoding="utf-8"?>
 <ds:datastoreItem xmlns:ds="http://schemas.openxmlformats.org/officeDocument/2006/customXml" ds:itemID="{6D877704-398F-4C44-A15A-84D544550F22}">
   <ds:schemaRefs>
     <ds:schemaRef ds:uri="http://schemas.microsoft.com/office/2006/metadata/contentType"/>
@@ -4588,4 +4539,21 @@
     <ds:schemaRef ds:uri="http://schemas.microsoft.com/internal/obd"/>
   </ds:schemaRefs>
 </ds:datastoreItem>
+</file>
+
+<file path=customXml/itemProps2.xml><?xml version="1.0" encoding="utf-8"?>
+<ds:datastoreItem xmlns:ds="http://schemas.openxmlformats.org/officeDocument/2006/customXml" ds:itemID="{990117CC-A8FC-44CA-8AFE-A28D04B2EE6E}">
+  <ds:schemaRefs>
+    <ds:schemaRef ds:uri="http://schemas.microsoft.com/office/2006/metadata/properties"/>
+    <ds:schemaRef ds:uri="http://schemas.microsoft.com/office/infopath/2007/PartnerControls"/>
+  </ds:schemaRefs>
+</ds:datastoreItem>
+</file>
+
+<file path=customXml/itemProps3.xml><?xml version="1.0" encoding="utf-8"?>
+<ds:datastoreItem xmlns:ds="http://schemas.openxmlformats.org/officeDocument/2006/customXml" ds:itemID="{2D5844F7-0D60-4596-A9AE-84CA4543DBB3}">
+  <ds:schemaRefs>
+    <ds:schemaRef ds:uri="http://schemas.microsoft.com/sharepoint/v3/contenttype/forms"/>
+  </ds:schemaRefs>
+</ds:datastoreItem>
 </file>
</xml_diff>